<commit_message>
PIR Calculator * Archived last known YAML file * New YAML file release * Test Report Template updated * README updated to link to the new YAML file * PIR Calculator Build Pack updated     •  Description updated for ‘startLogon claim’ in table of validation methods     •  ‘Tax agent’ changed to ‘tax preparer’     •  New field added: filingPeriod     •  New error code added: PER100
</commit_message>
<xml_diff>
--- a/Service - PIR Calculator/PIR Calculator Service - Test Report Template.docx
+++ b/Service - PIR Calculator/PIR Calculator Service - Test Report Template.docx
@@ -12,6 +12,8 @@
         <w:spacing w:before="240"/>
       </w:pPr>
       <w:bookmarkStart w:id="0" w:name="_Hlk523829266"/>
+      <w:bookmarkStart w:id="1" w:name="_GoBack"/>
+      <w:bookmarkEnd w:id="1"/>
       <w:r>
         <w:rPr>
           <w:sz w:val="32"/>
@@ -2150,8 +2152,6 @@
               </w:rPr>
               <w:t>When Investor IRD is either a company/ incorporated society / charity/ PIE, then PIR Rate is returned as NotFound</w:t>
             </w:r>
-            <w:bookmarkStart w:id="1" w:name="_GoBack"/>
-            <w:bookmarkEnd w:id="1"/>
           </w:p>
         </w:tc>
         <w:tc>
@@ -3059,12 +3059,6 @@
                               <w:color w:val="000000"/>
                             </w:rPr>
                           </w:pPr>
-                          <w:r>
-                            <w:rPr>
-                              <w:color w:val="000000"/>
-                            </w:rPr>
-                            <w:t>IN CONFIDENCE</w:t>
-                          </w:r>
                         </w:p>
                       </w:txbxContent>
                     </wps:txbx>
@@ -3086,7 +3080,7 @@
               <v:stroke joinstyle="miter"/>
               <v:path gradientshapeok="t" o:connecttype="rect"/>
             </v:shapetype>
-            <v:shape id="MSIPCMd9544a66b7985445d84cd66a" o:spid="_x0000_s1026" type="#_x0000_t202" alt="{&quot;HashCode&quot;:404316862,&quot;Height&quot;:595.0,&quot;Width&quot;:841.0,&quot;Placement&quot;:&quot;Footer&quot;,&quot;Index&quot;:&quot;Primary&quot;,&quot;Section&quot;:1,&quot;Top&quot;:0.0,&quot;Left&quot;:0.0}" style="position:absolute;left:0;text-align:left;margin-left:0;margin-top:559.3pt;width:841.9pt;height:21pt;z-index:251658240;visibility:visible;mso-wrap-style:square;mso-wrap-distance-left:9pt;mso-wrap-distance-top:0;mso-wrap-distance-right:9pt;mso-wrap-distance-bottom:0;mso-position-horizontal:absolute;mso-position-horizontal-relative:page;mso-position-vertical:absolute;mso-position-vertical-relative:page;v-text-anchor:bottom" o:gfxdata="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" o:allowincell="f" filled="f" stroked="f" strokeweight=".5pt">
+            <v:shape id="MSIPCMd9544a66b7985445d84cd66a" o:spid="_x0000_s1027" type="#_x0000_t202" alt="{&quot;HashCode&quot;:404316862,&quot;Height&quot;:595.0,&quot;Width&quot;:841.0,&quot;Placement&quot;:&quot;Footer&quot;,&quot;Index&quot;:&quot;Primary&quot;,&quot;Section&quot;:1,&quot;Top&quot;:0.0,&quot;Left&quot;:0.0}" style="position:absolute;left:0;text-align:left;margin-left:0;margin-top:559.3pt;width:841.9pt;height:21pt;z-index:251658240;visibility:visible;mso-wrap-style:square;mso-wrap-distance-left:9pt;mso-wrap-distance-top:0;mso-wrap-distance-right:9pt;mso-wrap-distance-bottom:0;mso-position-horizontal:absolute;mso-position-horizontal-relative:page;mso-position-vertical:absolute;mso-position-vertical-relative:page;v-text-anchor:bottom" o:gfxdata="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" o:allowincell="f" filled="f" stroked="f" strokeweight=".5pt">
               <v:textbox inset=",0,,0">
                 <w:txbxContent>
                   <w:p>
@@ -3097,12 +3091,6 @@
                         <w:color w:val="000000"/>
                       </w:rPr>
                     </w:pPr>
-                    <w:r>
-                      <w:rPr>
-                        <w:color w:val="000000"/>
-                      </w:rPr>
-                      <w:t>IN CONFIDENCE</w:t>
-                    </w:r>
                   </w:p>
                 </w:txbxContent>
               </v:textbox>
@@ -3197,6 +3185,117 @@
       </w:tabs>
       <w:spacing w:line="480" w:lineRule="auto"/>
     </w:pPr>
+    <w:r>
+      <mc:AlternateContent>
+        <mc:Choice Requires="wps">
+          <w:drawing>
+            <wp:anchor distT="0" distB="0" distL="114300" distR="114300" simplePos="0" relativeHeight="251659264" behindDoc="0" locked="0" layoutInCell="0" allowOverlap="1" wp14:anchorId="45F388D0" wp14:editId="3A78D95B">
+              <wp:simplePos x="0" y="0"/>
+              <wp:positionH relativeFrom="page">
+                <wp:posOffset>0</wp:posOffset>
+              </wp:positionH>
+              <wp:positionV relativeFrom="page">
+                <wp:posOffset>190500</wp:posOffset>
+              </wp:positionV>
+              <wp:extent cx="10692130" cy="271780"/>
+              <wp:effectExtent l="0" t="0" r="0" b="13970"/>
+              <wp:wrapNone/>
+              <wp:docPr id="2" name="MSIPCM018042fe8899d9aa5d95c30a" descr="{&quot;HashCode&quot;:124067681,&quot;Height&quot;:595.0,&quot;Width&quot;:841.0,&quot;Placement&quot;:&quot;Header&quot;,&quot;Index&quot;:&quot;Primary&quot;,&quot;Section&quot;:1,&quot;Top&quot;:0.0,&quot;Left&quot;:0.0}"/>
+              <wp:cNvGraphicFramePr/>
+              <a:graphic xmlns:a="http://schemas.openxmlformats.org/drawingml/2006/main">
+                <a:graphicData uri="http://schemas.microsoft.com/office/word/2010/wordprocessingShape">
+                  <wps:wsp>
+                    <wps:cNvSpPr txBox="1"/>
+                    <wps:spPr>
+                      <a:xfrm>
+                        <a:off x="0" y="0"/>
+                        <a:ext cx="10692130" cy="271780"/>
+                      </a:xfrm>
+                      <a:prstGeom prst="rect">
+                        <a:avLst/>
+                      </a:prstGeom>
+                      <a:noFill/>
+                      <a:ln w="6350">
+                        <a:noFill/>
+                      </a:ln>
+                      <a:extLst>
+                        <a:ext uri="{91240B29-F687-4F45-9708-019B960494DF}">
+                          <a14:hiddenLine xmlns:a14="http://schemas.microsoft.com/office/drawing/2010/main" w="6350">
+                            <a:solidFill>
+                              <a:prstClr val="black"/>
+                            </a:solidFill>
+                          </a14:hiddenLine>
+                        </a:ext>
+                      </a:extLst>
+                    </wps:spPr>
+                    <wps:txbx>
+                      <w:txbxContent>
+                        <w:p>
+                          <w:pPr>
+                            <w:spacing w:after="0"/>
+                            <w:jc w:val="center"/>
+                            <w:rPr>
+                              <w:color w:val="000000"/>
+                              <w:sz w:val="16"/>
+                            </w:rPr>
+                          </w:pPr>
+                          <w:r>
+                            <w:rPr>
+                              <w:color w:val="000000"/>
+                              <w:sz w:val="16"/>
+                            </w:rPr>
+                            <w:t>[UNCLASSIFIED]</w:t>
+                          </w:r>
+                        </w:p>
+                      </w:txbxContent>
+                    </wps:txbx>
+                    <wps:bodyPr rot="0" spcFirstLastPara="0" vertOverflow="overflow" horzOverflow="overflow" vert="horz" wrap="square" lIns="91440" tIns="0" rIns="91440" bIns="0" numCol="1" spcCol="0" rtlCol="0" fromWordArt="0" anchor="t" anchorCtr="0" forceAA="0" compatLnSpc="1">
+                      <a:prstTxWarp prst="textNoShape">
+                        <a:avLst/>
+                      </a:prstTxWarp>
+                      <a:noAutofit/>
+                    </wps:bodyPr>
+                  </wps:wsp>
+                </a:graphicData>
+              </a:graphic>
+            </wp:anchor>
+          </w:drawing>
+        </mc:Choice>
+        <mc:Fallback>
+          <w:pict>
+            <v:shapetype w14:anchorId="45F388D0" id="_x0000_t202" coordsize="21600,21600" o:spt="202" path="m,l,21600r21600,l21600,xe">
+              <v:stroke joinstyle="miter"/>
+              <v:path gradientshapeok="t" o:connecttype="rect"/>
+            </v:shapetype>
+            <v:shape id="MSIPCM018042fe8899d9aa5d95c30a" o:spid="_x0000_s1026" type="#_x0000_t202" alt="{&quot;HashCode&quot;:124067681,&quot;Height&quot;:595.0,&quot;Width&quot;:841.0,&quot;Placement&quot;:&quot;Header&quot;,&quot;Index&quot;:&quot;Primary&quot;,&quot;Section&quot;:1,&quot;Top&quot;:0.0,&quot;Left&quot;:0.0}" style="position:absolute;margin-left:0;margin-top:15pt;width:841.9pt;height:21.4pt;z-index:251659264;visibility:visible;mso-wrap-style:square;mso-wrap-distance-left:9pt;mso-wrap-distance-top:0;mso-wrap-distance-right:9pt;mso-wrap-distance-bottom:0;mso-position-horizontal:absolute;mso-position-horizontal-relative:page;mso-position-vertical:absolute;mso-position-vertical-relative:page;v-text-anchor:top" o:gfxdata="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" o:allowincell="f" filled="f" stroked="f" strokeweight=".5pt">
+              <v:fill o:detectmouseclick="t"/>
+              <v:textbox inset=",0,,0">
+                <w:txbxContent>
+                  <w:p>
+                    <w:pPr>
+                      <w:spacing w:after="0"/>
+                      <w:jc w:val="center"/>
+                      <w:rPr>
+                        <w:color w:val="000000"/>
+                        <w:sz w:val="16"/>
+                      </w:rPr>
+                    </w:pPr>
+                    <w:r>
+                      <w:rPr>
+                        <w:color w:val="000000"/>
+                        <w:sz w:val="16"/>
+                      </w:rPr>
+                      <w:t>[UNCLASSIFIED]</w:t>
+                    </w:r>
+                  </w:p>
+                </w:txbxContent>
+              </v:textbox>
+              <w10:wrap anchorx="page" anchory="page"/>
+            </v:shape>
+          </w:pict>
+        </mc:Fallback>
+      </mc:AlternateContent>
+    </w:r>
     <w:r>
       <w:drawing>
         <wp:inline distT="0" distB="0" distL="0" distR="0" wp14:anchorId="5BD8B78E" wp14:editId="2406AF29">
@@ -6916,7 +7015,7 @@
       </w:pPr>
     </w:pPrDefault>
   </w:docDefaults>
-  <w:latentStyles w:defLockedState="0" w:defUIPriority="99" w:defSemiHidden="0" w:defUnhideWhenUsed="0" w:defQFormat="0" w:count="377">
+  <w:latentStyles w:defLockedState="0" w:defUIPriority="99" w:defSemiHidden="0" w:defUnhideWhenUsed="0" w:defQFormat="0" w:count="376">
     <w:lsdException w:name="Normal" w:uiPriority="0" w:qFormat="1"/>
     <w:lsdException w:name="heading 1" w:uiPriority="0" w:qFormat="1"/>
     <w:lsdException w:name="heading 2" w:semiHidden="1" w:uiPriority="0" w:unhideWhenUsed="1" w:qFormat="1"/>
@@ -7293,7 +7392,6 @@
     <w:lsdException w:name="Hashtag" w:semiHidden="1" w:unhideWhenUsed="1"/>
     <w:lsdException w:name="Unresolved Mention" w:semiHidden="1" w:unhideWhenUsed="1"/>
     <w:lsdException w:name="Smart Link" w:semiHidden="1" w:unhideWhenUsed="1"/>
-    <w:lsdException w:name="Smart Link Error" w:semiHidden="1" w:unhideWhenUsed="1"/>
   </w:latentStyles>
   <w:style w:type="paragraph" w:default="1" w:styleId="Normal">
     <w:name w:val="Normal"/>
@@ -8887,21 +8985,6 @@
 </file>
 
 <file path=customXml/item1.xml><?xml version="1.0" encoding="utf-8"?>
-<?mso-contentType ?>
-<FormTemplates xmlns="http://schemas.microsoft.com/sharepoint/v3/contenttype/forms">
-  <Display>DocumentLibraryForm</Display>
-  <Edit>DocumentLibraryForm</Edit>
-  <New>DocumentLibraryForm</New>
-</FormTemplates>
-</file>
-
-<file path=customXml/item2.xml><?xml version="1.0" encoding="utf-8"?>
-<p:properties xmlns:p="http://schemas.microsoft.com/office/2006/metadata/properties" xmlns:xsi="http://www.w3.org/2001/XMLSchema-instance" xmlns:pc="http://schemas.microsoft.com/office/infopath/2007/PartnerControls">
-  <documentManagement/>
-</p:properties>
-</file>
-
-<file path=customXml/item3.xml><?xml version="1.0" encoding="utf-8"?>
 <ct:contentTypeSchema xmlns:ct="http://schemas.microsoft.com/office/2006/metadata/contentType" xmlns:ma="http://schemas.microsoft.com/office/2006/metadata/properties/metaAttributes" ct:_="" ma:_="" ma:contentTypeName="Document" ma:contentTypeID="0x010100340B43E3F23C1347853A5F7B6C169518" ma:contentTypeVersion="14" ma:contentTypeDescription="Create a new document." ma:contentTypeScope="" ma:versionID="108968f828f4c06be28e1c52d9e9d616">
   <xsd:schema xmlns:xsd="http://www.w3.org/2001/XMLSchema" xmlns:xs="http://www.w3.org/2001/XMLSchema" xmlns:p="http://schemas.microsoft.com/office/2006/metadata/properties" xmlns:ns2="844fa155-099f-4cdb-8e19-6062b9caab68" xmlns:ns3="fb007288-bb22-4bff-8fd0-fa65a2fd636c" targetNamespace="http://schemas.microsoft.com/office/2006/metadata/properties" ma:root="true" ma:fieldsID="35bc24891acb2713b79befca4df06ebf" ns2:_="" ns3:_="">
     <xsd:import namespace="844fa155-099f-4cdb-8e19-6062b9caab68"/>
@@ -9118,24 +9201,22 @@
 </ct:contentTypeSchema>
 </file>
 
-<file path=customXml/itemProps1.xml><?xml version="1.0" encoding="utf-8"?>
-<ds:datastoreItem xmlns:ds="http://schemas.openxmlformats.org/officeDocument/2006/customXml" ds:itemID="{EAE2401A-E087-4225-8842-00AB929DE60B}">
-  <ds:schemaRefs>
-    <ds:schemaRef ds:uri="http://schemas.microsoft.com/sharepoint/v3/contenttype/forms"/>
-  </ds:schemaRefs>
-</ds:datastoreItem>
+<file path=customXml/item2.xml><?xml version="1.0" encoding="utf-8"?>
+<p:properties xmlns:p="http://schemas.microsoft.com/office/2006/metadata/properties" xmlns:xsi="http://www.w3.org/2001/XMLSchema-instance" xmlns:pc="http://schemas.microsoft.com/office/infopath/2007/PartnerControls">
+  <documentManagement/>
+</p:properties>
 </file>
 
-<file path=customXml/itemProps2.xml><?xml version="1.0" encoding="utf-8"?>
-<ds:datastoreItem xmlns:ds="http://schemas.openxmlformats.org/officeDocument/2006/customXml" ds:itemID="{206B3586-CCB1-43B3-81A1-330B38A3C903}">
-  <ds:schemaRefs>
-    <ds:schemaRef ds:uri="http://schemas.microsoft.com/office/2006/metadata/properties"/>
-    <ds:schemaRef ds:uri="http://schemas.microsoft.com/office/infopath/2007/PartnerControls"/>
-  </ds:schemaRefs>
-</ds:datastoreItem>
+<file path=customXml/item3.xml><?xml version="1.0" encoding="utf-8"?>
+<?mso-contentType ?>
+<FormTemplates xmlns="http://schemas.microsoft.com/sharepoint/v3/contenttype/forms">
+  <Display>DocumentLibraryForm</Display>
+  <Edit>DocumentLibraryForm</Edit>
+  <New>DocumentLibraryForm</New>
+</FormTemplates>
 </file>
 
-<file path=customXml/itemProps3.xml><?xml version="1.0" encoding="utf-8"?>
+<file path=customXml/itemProps1.xml><?xml version="1.0" encoding="utf-8"?>
 <ds:datastoreItem xmlns:ds="http://schemas.openxmlformats.org/officeDocument/2006/customXml" ds:itemID="{7F5CE7CE-B26D-418B-B5F2-CA85450BF8F1}">
   <ds:schemaRefs>
     <ds:schemaRef ds:uri="http://schemas.microsoft.com/office/2006/metadata/contentType"/>
@@ -9152,4 +9233,21 @@
     <ds:schemaRef ds:uri="http://schemas.microsoft.com/internal/obd"/>
   </ds:schemaRefs>
 </ds:datastoreItem>
+</file>
+
+<file path=customXml/itemProps2.xml><?xml version="1.0" encoding="utf-8"?>
+<ds:datastoreItem xmlns:ds="http://schemas.openxmlformats.org/officeDocument/2006/customXml" ds:itemID="{206B3586-CCB1-43B3-81A1-330B38A3C903}">
+  <ds:schemaRefs>
+    <ds:schemaRef ds:uri="http://schemas.microsoft.com/office/2006/metadata/properties"/>
+    <ds:schemaRef ds:uri="http://schemas.microsoft.com/office/infopath/2007/PartnerControls"/>
+  </ds:schemaRefs>
+</ds:datastoreItem>
+</file>
+
+<file path=customXml/itemProps3.xml><?xml version="1.0" encoding="utf-8"?>
+<ds:datastoreItem xmlns:ds="http://schemas.openxmlformats.org/officeDocument/2006/customXml" ds:itemID="{EAE2401A-E087-4225-8842-00AB929DE60B}">
+  <ds:schemaRefs>
+    <ds:schemaRef ds:uri="http://schemas.microsoft.com/sharepoint/v3/contenttype/forms"/>
+  </ds:schemaRefs>
+</ds:datastoreItem>
 </file>
</xml_diff>

<commit_message>
PIR Calculator * PIR Calculator Service - Test Report Template document updated
</commit_message>
<xml_diff>
--- a/Service - PIR Calculator/PIR Calculator Service - Test Report Template.docx
+++ b/Service - PIR Calculator/PIR Calculator Service - Test Report Template.docx
@@ -12,8 +12,6 @@
         <w:spacing w:before="240"/>
       </w:pPr>
       <w:bookmarkStart w:id="0" w:name="_Hlk523829266"/>
-      <w:bookmarkStart w:id="1" w:name="_GoBack"/>
-      <w:bookmarkEnd w:id="1"/>
       <w:r>
         <w:rPr>
           <w:sz w:val="32"/>
@@ -2152,6 +2150,8 @@
               </w:rPr>
               <w:t>When Investor IRD is either a company/ incorporated society / charity/ PIE, then PIR Rate is returned as NotFound</w:t>
             </w:r>
+            <w:bookmarkStart w:id="1" w:name="_GoBack"/>
+            <w:bookmarkEnd w:id="1"/>
           </w:p>
         </w:tc>
         <w:tc>
@@ -3059,6 +3059,12 @@
                               <w:color w:val="000000"/>
                             </w:rPr>
                           </w:pPr>
+                          <w:r>
+                            <w:rPr>
+                              <w:color w:val="000000"/>
+                            </w:rPr>
+                            <w:t>IN CONFIDENCE</w:t>
+                          </w:r>
                         </w:p>
                       </w:txbxContent>
                     </wps:txbx>
@@ -3080,7 +3086,7 @@
               <v:stroke joinstyle="miter"/>
               <v:path gradientshapeok="t" o:connecttype="rect"/>
             </v:shapetype>
-            <v:shape id="MSIPCMd9544a66b7985445d84cd66a" o:spid="_x0000_s1027" type="#_x0000_t202" alt="{&quot;HashCode&quot;:404316862,&quot;Height&quot;:595.0,&quot;Width&quot;:841.0,&quot;Placement&quot;:&quot;Footer&quot;,&quot;Index&quot;:&quot;Primary&quot;,&quot;Section&quot;:1,&quot;Top&quot;:0.0,&quot;Left&quot;:0.0}" style="position:absolute;left:0;text-align:left;margin-left:0;margin-top:559.3pt;width:841.9pt;height:21pt;z-index:251658240;visibility:visible;mso-wrap-style:square;mso-wrap-distance-left:9pt;mso-wrap-distance-top:0;mso-wrap-distance-right:9pt;mso-wrap-distance-bottom:0;mso-position-horizontal:absolute;mso-position-horizontal-relative:page;mso-position-vertical:absolute;mso-position-vertical-relative:page;v-text-anchor:bottom" o:gfxdata="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" o:allowincell="f" filled="f" stroked="f" strokeweight=".5pt">
+            <v:shape id="MSIPCMd9544a66b7985445d84cd66a" o:spid="_x0000_s1026" type="#_x0000_t202" alt="{&quot;HashCode&quot;:404316862,&quot;Height&quot;:595.0,&quot;Width&quot;:841.0,&quot;Placement&quot;:&quot;Footer&quot;,&quot;Index&quot;:&quot;Primary&quot;,&quot;Section&quot;:1,&quot;Top&quot;:0.0,&quot;Left&quot;:0.0}" style="position:absolute;left:0;text-align:left;margin-left:0;margin-top:559.3pt;width:841.9pt;height:21pt;z-index:251658240;visibility:visible;mso-wrap-style:square;mso-wrap-distance-left:9pt;mso-wrap-distance-top:0;mso-wrap-distance-right:9pt;mso-wrap-distance-bottom:0;mso-position-horizontal:absolute;mso-position-horizontal-relative:page;mso-position-vertical:absolute;mso-position-vertical-relative:page;v-text-anchor:bottom" o:gfxdata="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" o:allowincell="f" filled="f" stroked="f" strokeweight=".5pt">
               <v:textbox inset=",0,,0">
                 <w:txbxContent>
                   <w:p>
@@ -3091,6 +3097,12 @@
                         <w:color w:val="000000"/>
                       </w:rPr>
                     </w:pPr>
+                    <w:r>
+                      <w:rPr>
+                        <w:color w:val="000000"/>
+                      </w:rPr>
+                      <w:t>IN CONFIDENCE</w:t>
+                    </w:r>
                   </w:p>
                 </w:txbxContent>
               </v:textbox>
@@ -3185,117 +3197,6 @@
       </w:tabs>
       <w:spacing w:line="480" w:lineRule="auto"/>
     </w:pPr>
-    <w:r>
-      <mc:AlternateContent>
-        <mc:Choice Requires="wps">
-          <w:drawing>
-            <wp:anchor distT="0" distB="0" distL="114300" distR="114300" simplePos="0" relativeHeight="251659264" behindDoc="0" locked="0" layoutInCell="0" allowOverlap="1" wp14:anchorId="45F388D0" wp14:editId="3A78D95B">
-              <wp:simplePos x="0" y="0"/>
-              <wp:positionH relativeFrom="page">
-                <wp:posOffset>0</wp:posOffset>
-              </wp:positionH>
-              <wp:positionV relativeFrom="page">
-                <wp:posOffset>190500</wp:posOffset>
-              </wp:positionV>
-              <wp:extent cx="10692130" cy="271780"/>
-              <wp:effectExtent l="0" t="0" r="0" b="13970"/>
-              <wp:wrapNone/>
-              <wp:docPr id="2" name="MSIPCM018042fe8899d9aa5d95c30a" descr="{&quot;HashCode&quot;:124067681,&quot;Height&quot;:595.0,&quot;Width&quot;:841.0,&quot;Placement&quot;:&quot;Header&quot;,&quot;Index&quot;:&quot;Primary&quot;,&quot;Section&quot;:1,&quot;Top&quot;:0.0,&quot;Left&quot;:0.0}"/>
-              <wp:cNvGraphicFramePr/>
-              <a:graphic xmlns:a="http://schemas.openxmlformats.org/drawingml/2006/main">
-                <a:graphicData uri="http://schemas.microsoft.com/office/word/2010/wordprocessingShape">
-                  <wps:wsp>
-                    <wps:cNvSpPr txBox="1"/>
-                    <wps:spPr>
-                      <a:xfrm>
-                        <a:off x="0" y="0"/>
-                        <a:ext cx="10692130" cy="271780"/>
-                      </a:xfrm>
-                      <a:prstGeom prst="rect">
-                        <a:avLst/>
-                      </a:prstGeom>
-                      <a:noFill/>
-                      <a:ln w="6350">
-                        <a:noFill/>
-                      </a:ln>
-                      <a:extLst>
-                        <a:ext uri="{91240B29-F687-4F45-9708-019B960494DF}">
-                          <a14:hiddenLine xmlns:a14="http://schemas.microsoft.com/office/drawing/2010/main" w="6350">
-                            <a:solidFill>
-                              <a:prstClr val="black"/>
-                            </a:solidFill>
-                          </a14:hiddenLine>
-                        </a:ext>
-                      </a:extLst>
-                    </wps:spPr>
-                    <wps:txbx>
-                      <w:txbxContent>
-                        <w:p>
-                          <w:pPr>
-                            <w:spacing w:after="0"/>
-                            <w:jc w:val="center"/>
-                            <w:rPr>
-                              <w:color w:val="000000"/>
-                              <w:sz w:val="16"/>
-                            </w:rPr>
-                          </w:pPr>
-                          <w:r>
-                            <w:rPr>
-                              <w:color w:val="000000"/>
-                              <w:sz w:val="16"/>
-                            </w:rPr>
-                            <w:t>[UNCLASSIFIED]</w:t>
-                          </w:r>
-                        </w:p>
-                      </w:txbxContent>
-                    </wps:txbx>
-                    <wps:bodyPr rot="0" spcFirstLastPara="0" vertOverflow="overflow" horzOverflow="overflow" vert="horz" wrap="square" lIns="91440" tIns="0" rIns="91440" bIns="0" numCol="1" spcCol="0" rtlCol="0" fromWordArt="0" anchor="t" anchorCtr="0" forceAA="0" compatLnSpc="1">
-                      <a:prstTxWarp prst="textNoShape">
-                        <a:avLst/>
-                      </a:prstTxWarp>
-                      <a:noAutofit/>
-                    </wps:bodyPr>
-                  </wps:wsp>
-                </a:graphicData>
-              </a:graphic>
-            </wp:anchor>
-          </w:drawing>
-        </mc:Choice>
-        <mc:Fallback>
-          <w:pict>
-            <v:shapetype w14:anchorId="45F388D0" id="_x0000_t202" coordsize="21600,21600" o:spt="202" path="m,l,21600r21600,l21600,xe">
-              <v:stroke joinstyle="miter"/>
-              <v:path gradientshapeok="t" o:connecttype="rect"/>
-            </v:shapetype>
-            <v:shape id="MSIPCM018042fe8899d9aa5d95c30a" o:spid="_x0000_s1026" type="#_x0000_t202" alt="{&quot;HashCode&quot;:124067681,&quot;Height&quot;:595.0,&quot;Width&quot;:841.0,&quot;Placement&quot;:&quot;Header&quot;,&quot;Index&quot;:&quot;Primary&quot;,&quot;Section&quot;:1,&quot;Top&quot;:0.0,&quot;Left&quot;:0.0}" style="position:absolute;margin-left:0;margin-top:15pt;width:841.9pt;height:21.4pt;z-index:251659264;visibility:visible;mso-wrap-style:square;mso-wrap-distance-left:9pt;mso-wrap-distance-top:0;mso-wrap-distance-right:9pt;mso-wrap-distance-bottom:0;mso-position-horizontal:absolute;mso-position-horizontal-relative:page;mso-position-vertical:absolute;mso-position-vertical-relative:page;v-text-anchor:top" o:gfxdata="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" o:allowincell="f" filled="f" stroked="f" strokeweight=".5pt">
-              <v:fill o:detectmouseclick="t"/>
-              <v:textbox inset=",0,,0">
-                <w:txbxContent>
-                  <w:p>
-                    <w:pPr>
-                      <w:spacing w:after="0"/>
-                      <w:jc w:val="center"/>
-                      <w:rPr>
-                        <w:color w:val="000000"/>
-                        <w:sz w:val="16"/>
-                      </w:rPr>
-                    </w:pPr>
-                    <w:r>
-                      <w:rPr>
-                        <w:color w:val="000000"/>
-                        <w:sz w:val="16"/>
-                      </w:rPr>
-                      <w:t>[UNCLASSIFIED]</w:t>
-                    </w:r>
-                  </w:p>
-                </w:txbxContent>
-              </v:textbox>
-              <w10:wrap anchorx="page" anchory="page"/>
-            </v:shape>
-          </w:pict>
-        </mc:Fallback>
-      </mc:AlternateContent>
-    </w:r>
     <w:r>
       <w:drawing>
         <wp:inline distT="0" distB="0" distL="0" distR="0" wp14:anchorId="5BD8B78E" wp14:editId="2406AF29">
@@ -7015,7 +6916,7 @@
       </w:pPr>
     </w:pPrDefault>
   </w:docDefaults>
-  <w:latentStyles w:defLockedState="0" w:defUIPriority="99" w:defSemiHidden="0" w:defUnhideWhenUsed="0" w:defQFormat="0" w:count="376">
+  <w:latentStyles w:defLockedState="0" w:defUIPriority="99" w:defSemiHidden="0" w:defUnhideWhenUsed="0" w:defQFormat="0" w:count="377">
     <w:lsdException w:name="Normal" w:uiPriority="0" w:qFormat="1"/>
     <w:lsdException w:name="heading 1" w:uiPriority="0" w:qFormat="1"/>
     <w:lsdException w:name="heading 2" w:semiHidden="1" w:uiPriority="0" w:unhideWhenUsed="1" w:qFormat="1"/>
@@ -7392,6 +7293,7 @@
     <w:lsdException w:name="Hashtag" w:semiHidden="1" w:unhideWhenUsed="1"/>
     <w:lsdException w:name="Unresolved Mention" w:semiHidden="1" w:unhideWhenUsed="1"/>
     <w:lsdException w:name="Smart Link" w:semiHidden="1" w:unhideWhenUsed="1"/>
+    <w:lsdException w:name="Smart Link Error" w:semiHidden="1" w:unhideWhenUsed="1"/>
   </w:latentStyles>
   <w:style w:type="paragraph" w:default="1" w:styleId="Normal">
     <w:name w:val="Normal"/>
@@ -8985,6 +8887,21 @@
 </file>
 
 <file path=customXml/item1.xml><?xml version="1.0" encoding="utf-8"?>
+<?mso-contentType ?>
+<FormTemplates xmlns="http://schemas.microsoft.com/sharepoint/v3/contenttype/forms">
+  <Display>DocumentLibraryForm</Display>
+  <Edit>DocumentLibraryForm</Edit>
+  <New>DocumentLibraryForm</New>
+</FormTemplates>
+</file>
+
+<file path=customXml/item2.xml><?xml version="1.0" encoding="utf-8"?>
+<p:properties xmlns:p="http://schemas.microsoft.com/office/2006/metadata/properties" xmlns:xsi="http://www.w3.org/2001/XMLSchema-instance" xmlns:pc="http://schemas.microsoft.com/office/infopath/2007/PartnerControls">
+  <documentManagement/>
+</p:properties>
+</file>
+
+<file path=customXml/item3.xml><?xml version="1.0" encoding="utf-8"?>
 <ct:contentTypeSchema xmlns:ct="http://schemas.microsoft.com/office/2006/metadata/contentType" xmlns:ma="http://schemas.microsoft.com/office/2006/metadata/properties/metaAttributes" ct:_="" ma:_="" ma:contentTypeName="Document" ma:contentTypeID="0x010100340B43E3F23C1347853A5F7B6C169518" ma:contentTypeVersion="14" ma:contentTypeDescription="Create a new document." ma:contentTypeScope="" ma:versionID="108968f828f4c06be28e1c52d9e9d616">
   <xsd:schema xmlns:xsd="http://www.w3.org/2001/XMLSchema" xmlns:xs="http://www.w3.org/2001/XMLSchema" xmlns:p="http://schemas.microsoft.com/office/2006/metadata/properties" xmlns:ns2="844fa155-099f-4cdb-8e19-6062b9caab68" xmlns:ns3="fb007288-bb22-4bff-8fd0-fa65a2fd636c" targetNamespace="http://schemas.microsoft.com/office/2006/metadata/properties" ma:root="true" ma:fieldsID="35bc24891acb2713b79befca4df06ebf" ns2:_="" ns3:_="">
     <xsd:import namespace="844fa155-099f-4cdb-8e19-6062b9caab68"/>
@@ -9201,22 +9118,24 @@
 </ct:contentTypeSchema>
 </file>
 
-<file path=customXml/item2.xml><?xml version="1.0" encoding="utf-8"?>
-<p:properties xmlns:p="http://schemas.microsoft.com/office/2006/metadata/properties" xmlns:xsi="http://www.w3.org/2001/XMLSchema-instance" xmlns:pc="http://schemas.microsoft.com/office/infopath/2007/PartnerControls">
-  <documentManagement/>
-</p:properties>
+<file path=customXml/itemProps1.xml><?xml version="1.0" encoding="utf-8"?>
+<ds:datastoreItem xmlns:ds="http://schemas.openxmlformats.org/officeDocument/2006/customXml" ds:itemID="{EAE2401A-E087-4225-8842-00AB929DE60B}">
+  <ds:schemaRefs>
+    <ds:schemaRef ds:uri="http://schemas.microsoft.com/sharepoint/v3/contenttype/forms"/>
+  </ds:schemaRefs>
+</ds:datastoreItem>
 </file>
 
-<file path=customXml/item3.xml><?xml version="1.0" encoding="utf-8"?>
-<?mso-contentType ?>
-<FormTemplates xmlns="http://schemas.microsoft.com/sharepoint/v3/contenttype/forms">
-  <Display>DocumentLibraryForm</Display>
-  <Edit>DocumentLibraryForm</Edit>
-  <New>DocumentLibraryForm</New>
-</FormTemplates>
+<file path=customXml/itemProps2.xml><?xml version="1.0" encoding="utf-8"?>
+<ds:datastoreItem xmlns:ds="http://schemas.openxmlformats.org/officeDocument/2006/customXml" ds:itemID="{206B3586-CCB1-43B3-81A1-330B38A3C903}">
+  <ds:schemaRefs>
+    <ds:schemaRef ds:uri="http://schemas.microsoft.com/office/2006/metadata/properties"/>
+    <ds:schemaRef ds:uri="http://schemas.microsoft.com/office/infopath/2007/PartnerControls"/>
+  </ds:schemaRefs>
+</ds:datastoreItem>
 </file>
 
-<file path=customXml/itemProps1.xml><?xml version="1.0" encoding="utf-8"?>
+<file path=customXml/itemProps3.xml><?xml version="1.0" encoding="utf-8"?>
 <ds:datastoreItem xmlns:ds="http://schemas.openxmlformats.org/officeDocument/2006/customXml" ds:itemID="{7F5CE7CE-B26D-418B-B5F2-CA85450BF8F1}">
   <ds:schemaRefs>
     <ds:schemaRef ds:uri="http://schemas.microsoft.com/office/2006/metadata/contentType"/>
@@ -9233,21 +9152,4 @@
     <ds:schemaRef ds:uri="http://schemas.microsoft.com/internal/obd"/>
   </ds:schemaRefs>
 </ds:datastoreItem>
-</file>
-
-<file path=customXml/itemProps2.xml><?xml version="1.0" encoding="utf-8"?>
-<ds:datastoreItem xmlns:ds="http://schemas.openxmlformats.org/officeDocument/2006/customXml" ds:itemID="{206B3586-CCB1-43B3-81A1-330B38A3C903}">
-  <ds:schemaRefs>
-    <ds:schemaRef ds:uri="http://schemas.microsoft.com/office/2006/metadata/properties"/>
-    <ds:schemaRef ds:uri="http://schemas.microsoft.com/office/infopath/2007/PartnerControls"/>
-  </ds:schemaRefs>
-</ds:datastoreItem>
-</file>
-
-<file path=customXml/itemProps3.xml><?xml version="1.0" encoding="utf-8"?>
-<ds:datastoreItem xmlns:ds="http://schemas.openxmlformats.org/officeDocument/2006/customXml" ds:itemID="{EAE2401A-E087-4225-8842-00AB929DE60B}">
-  <ds:schemaRefs>
-    <ds:schemaRef ds:uri="http://schemas.microsoft.com/sharepoint/v3/contenttype/forms"/>
-  </ds:schemaRefs>
-</ds:datastoreItem>
 </file>
</xml_diff>